<commit_message>
Updated columns, fixed CGM issue when TP1 == TP2, added average cols more efficiently
</commit_message>
<xml_diff>
--- a/ModificationNotes/Columns.docx
+++ b/ModificationNotes/Columns.docx
@@ -22,6 +22,7 @@
           <w:p>
             <w:pPr>
               <w:pStyle w:val="Heading1"/>
+              <w:outlineLvl w:val="0"/>
             </w:pPr>
             <w:r>
               <w:t>Desired column names</w:t>
@@ -35,6 +36,7 @@
           <w:p>
             <w:pPr>
               <w:pStyle w:val="Heading1"/>
+              <w:outlineLvl w:val="0"/>
             </w:pPr>
             <w:r>
               <w:t>Base</w:t>
@@ -79,7 +81,10 @@
           </w:tcPr>
           <w:p>
             <w:r>
-              <w:t>yes</w:t>
+              <w:t>Y</w:t>
+            </w:r>
+            <w:r>
+              <w:t>es</w:t>
             </w:r>
           </w:p>
         </w:tc>
@@ -113,10 +118,7 @@
           </w:tcPr>
           <w:p>
             <w:r>
-              <w:t>Y</w:t>
-            </w:r>
-            <w:r>
-              <w:t>es</w:t>
+              <w:t>Yes</w:t>
             </w:r>
           </w:p>
         </w:tc>
@@ -150,10 +152,7 @@
           </w:tcPr>
           <w:p>
             <w:r>
-              <w:t>Y</w:t>
-            </w:r>
-            <w:r>
-              <w:t>es</w:t>
+              <w:t>Yes</w:t>
             </w:r>
           </w:p>
         </w:tc>
@@ -187,10 +186,7 @@
           </w:tcPr>
           <w:p>
             <w:r>
-              <w:t>Y</w:t>
-            </w:r>
-            <w:r>
-              <w:t>es</w:t>
+              <w:t>Yes</w:t>
             </w:r>
           </w:p>
         </w:tc>
@@ -224,10 +220,7 @@
           </w:tcPr>
           <w:p>
             <w:r>
-              <w:t>Y</w:t>
-            </w:r>
-            <w:r>
-              <w:t>es</w:t>
+              <w:t>Yes</w:t>
             </w:r>
           </w:p>
         </w:tc>
@@ -261,10 +254,7 @@
           </w:tcPr>
           <w:p>
             <w:r>
-              <w:t>Y</w:t>
-            </w:r>
-            <w:r>
-              <w:t>es</w:t>
+              <w:t>Yes</w:t>
             </w:r>
           </w:p>
         </w:tc>
@@ -298,10 +288,7 @@
           </w:tcPr>
           <w:p>
             <w:r>
-              <w:t>Y</w:t>
-            </w:r>
-            <w:r>
-              <w:t>es</w:t>
+              <w:t>Yes</w:t>
             </w:r>
           </w:p>
         </w:tc>
@@ -335,10 +322,7 @@
           </w:tcPr>
           <w:p>
             <w:r>
-              <w:t>Y</w:t>
-            </w:r>
-            <w:r>
-              <w:t>es</w:t>
+              <w:t>Yes</w:t>
             </w:r>
           </w:p>
         </w:tc>
@@ -372,10 +356,7 @@
           </w:tcPr>
           <w:p>
             <w:r>
-              <w:t>Y</w:t>
-            </w:r>
-            <w:r>
-              <w:t>es</w:t>
+              <w:t>Yes</w:t>
             </w:r>
           </w:p>
         </w:tc>
@@ -409,10 +390,7 @@
           </w:tcPr>
           <w:p>
             <w:r>
-              <w:t>Y</w:t>
-            </w:r>
-            <w:r>
-              <w:t>es</w:t>
+              <w:t>Yes</w:t>
             </w:r>
           </w:p>
         </w:tc>
@@ -753,7 +731,11 @@
           <w:tcPr>
             <w:tcW w:w="2319" w:type="dxa"/>
           </w:tcPr>
-          <w:p/>
+          <w:p>
+            <w:r>
+              <w:t>Yes</w:t>
+            </w:r>
+          </w:p>
         </w:tc>
         <w:tc>
           <w:tcPr>
@@ -783,7 +765,11 @@
           <w:tcPr>
             <w:tcW w:w="2319" w:type="dxa"/>
           </w:tcPr>
-          <w:p/>
+          <w:p>
+            <w:r>
+              <w:t>Yes</w:t>
+            </w:r>
+          </w:p>
         </w:tc>
         <w:tc>
           <w:tcPr>
@@ -813,7 +799,11 @@
           <w:tcPr>
             <w:tcW w:w="2319" w:type="dxa"/>
           </w:tcPr>
-          <w:p/>
+          <w:p>
+            <w:r>
+              <w:t>tp1_avg_date</w:t>
+            </w:r>
+          </w:p>
         </w:tc>
         <w:tc>
           <w:tcPr>
@@ -843,7 +833,11 @@
           <w:tcPr>
             <w:tcW w:w="2319" w:type="dxa"/>
           </w:tcPr>
-          <w:p/>
+          <w:p>
+            <w:r>
+              <w:t>TP1_T0_avg_temp_dist</w:t>
+            </w:r>
+          </w:p>
         </w:tc>
         <w:tc>
           <w:tcPr>
@@ -873,7 +867,11 @@
           <w:tcPr>
             <w:tcW w:w="2319" w:type="dxa"/>
           </w:tcPr>
-          <w:p/>
+          <w:p>
+            <w:r>
+              <w:t>tp1_avg_lat</w:t>
+            </w:r>
+          </w:p>
         </w:tc>
         <w:tc>
           <w:tcPr>
@@ -903,7 +901,11 @@
           <w:tcPr>
             <w:tcW w:w="2319" w:type="dxa"/>
           </w:tcPr>
-          <w:p/>
+          <w:p>
+            <w:r>
+              <w:t>tp1_avg_long</w:t>
+            </w:r>
+          </w:p>
         </w:tc>
         <w:tc>
           <w:tcPr>
@@ -933,7 +935,11 @@
           <w:tcPr>
             <w:tcW w:w="2319" w:type="dxa"/>
           </w:tcPr>
-          <w:p/>
+          <w:p>
+            <w:r>
+              <w:t>TP1_T0_avg_geog_dist</w:t>
+            </w:r>
+          </w:p>
         </w:tc>
         <w:tc>
           <w:tcPr>
@@ -963,7 +969,11 @@
           <w:tcPr>
             <w:tcW w:w="2319" w:type="dxa"/>
           </w:tcPr>
-          <w:p/>
+          <w:p>
+            <w:r>
+              <w:t>tp2_avg_date</w:t>
+            </w:r>
+          </w:p>
         </w:tc>
         <w:tc>
           <w:tcPr>
@@ -993,7 +1003,11 @@
           <w:tcPr>
             <w:tcW w:w="2319" w:type="dxa"/>
           </w:tcPr>
-          <w:p/>
+          <w:p>
+            <w:r>
+              <w:t>TP2_T0_avg_temp_dist</w:t>
+            </w:r>
+          </w:p>
         </w:tc>
         <w:tc>
           <w:tcPr>
@@ -1023,7 +1037,11 @@
           <w:tcPr>
             <w:tcW w:w="2319" w:type="dxa"/>
           </w:tcPr>
-          <w:p/>
+          <w:p>
+            <w:r>
+              <w:t>tp2_avg_lat</w:t>
+            </w:r>
+          </w:p>
         </w:tc>
         <w:tc>
           <w:tcPr>
@@ -1053,7 +1071,14 @@
           <w:tcPr>
             <w:tcW w:w="2319" w:type="dxa"/>
           </w:tcPr>
-          <w:p/>
+          <w:p>
+            <w:r>
+              <w:t>tp2_avg_l</w:t>
+            </w:r>
+            <w:r>
+              <w:t>ong</w:t>
+            </w:r>
+          </w:p>
         </w:tc>
         <w:tc>
           <w:tcPr>
@@ -1083,7 +1108,11 @@
           <w:tcPr>
             <w:tcW w:w="2319" w:type="dxa"/>
           </w:tcPr>
-          <w:p/>
+          <w:p>
+            <w:r>
+              <w:t>TP2_T0_avg_geog_dist</w:t>
+            </w:r>
+          </w:p>
         </w:tc>
         <w:tc>
           <w:tcPr>
@@ -1149,10 +1178,7 @@
           </w:tcPr>
           <w:p>
             <w:r>
-              <w:t>la</w:t>
-            </w:r>
-            <w:r>
-              <w:t>st_tp1_flag</w:t>
+              <w:t>last_tp1_flag</w:t>
             </w:r>
           </w:p>
         </w:tc>
@@ -1186,13 +1212,7 @@
           </w:tcPr>
           <w:p>
             <w:r>
-              <w:t>first_tp</w:t>
-            </w:r>
-            <w:r>
-              <w:t>2</w:t>
-            </w:r>
-            <w:r>
-              <w:t>_flag</w:t>
+              <w:t>first_tp2_flag</w:t>
             </w:r>
           </w:p>
         </w:tc>
@@ -1226,13 +1246,7 @@
           </w:tcPr>
           <w:p>
             <w:r>
-              <w:t>last_tp</w:t>
-            </w:r>
-            <w:r>
-              <w:t>2</w:t>
-            </w:r>
-            <w:r>
-              <w:t>_flag</w:t>
+              <w:t>last_tp2_flag</w:t>
             </w:r>
           </w:p>
         </w:tc>
@@ -1334,9 +1348,11 @@
             <w:tcW w:w="2319" w:type="dxa"/>
           </w:tcPr>
           <w:p>
+            <w:proofErr w:type="spellStart"/>
             <w:r>
               <w:t>actual_size_change</w:t>
             </w:r>
+            <w:proofErr w:type="spellEnd"/>
           </w:p>
         </w:tc>
         <w:tc>
@@ -1402,9 +1418,11 @@
             <w:tcW w:w="2319" w:type="dxa"/>
           </w:tcPr>
           <w:p>
+            <w:proofErr w:type="spellStart"/>
             <w:r>
               <w:t>num_novs</w:t>
             </w:r>
+            <w:proofErr w:type="spellEnd"/>
           </w:p>
         </w:tc>
         <w:tc>
@@ -1436,9 +1454,11 @@
             <w:tcW w:w="2319" w:type="dxa"/>
           </w:tcPr>
           <w:p>
+            <w:proofErr w:type="spellStart"/>
             <w:r>
               <w:t>actual_growth_rate</w:t>
             </w:r>
+            <w:proofErr w:type="spellEnd"/>
           </w:p>
         </w:tc>
         <w:tc>
@@ -1470,9 +1490,11 @@
             <w:tcW w:w="2319" w:type="dxa"/>
           </w:tcPr>
           <w:p>
+            <w:proofErr w:type="spellStart"/>
             <w:r>
               <w:t>new_growth</w:t>
             </w:r>
+            <w:proofErr w:type="spellEnd"/>
           </w:p>
         </w:tc>
         <w:tc>

</xml_diff>

<commit_message>
Heatmap section now saves the epitables used to generate the heatmaps
</commit_message>
<xml_diff>
--- a/ModificationNotes/Columns.docx
+++ b/ModificationNotes/Columns.docx
@@ -1073,10 +1073,7 @@
           </w:tcPr>
           <w:p>
             <w:r>
-              <w:t>tp2_avg_l</w:t>
-            </w:r>
-            <w:r>
-              <w:t>ong</w:t>
+              <w:t>tp2_avg_long</w:t>
             </w:r>
           </w:p>
         </w:tc>
@@ -1348,11 +1345,9 @@
             <w:tcW w:w="2319" w:type="dxa"/>
           </w:tcPr>
           <w:p>
-            <w:proofErr w:type="spellStart"/>
             <w:r>
               <w:t>actual_size_change</w:t>
             </w:r>
-            <w:proofErr w:type="spellEnd"/>
           </w:p>
         </w:tc>
         <w:tc>
@@ -1418,11 +1413,9 @@
             <w:tcW w:w="2319" w:type="dxa"/>
           </w:tcPr>
           <w:p>
-            <w:proofErr w:type="spellStart"/>
             <w:r>
               <w:t>num_novs</w:t>
             </w:r>
-            <w:proofErr w:type="spellEnd"/>
           </w:p>
         </w:tc>
         <w:tc>
@@ -1454,11 +1447,9 @@
             <w:tcW w:w="2319" w:type="dxa"/>
           </w:tcPr>
           <w:p>
-            <w:proofErr w:type="spellStart"/>
             <w:r>
               <w:t>actual_growth_rate</w:t>
             </w:r>
-            <w:proofErr w:type="spellEnd"/>
           </w:p>
         </w:tc>
         <w:tc>
@@ -1490,11 +1481,9 @@
             <w:tcW w:w="2319" w:type="dxa"/>
           </w:tcPr>
           <w:p>
-            <w:proofErr w:type="spellStart"/>
             <w:r>
               <w:t>new_growth</w:t>
             </w:r>
-            <w:proofErr w:type="spellEnd"/>
           </w:p>
         </w:tc>
         <w:tc>
@@ -1525,7 +1514,11 @@
           <w:tcPr>
             <w:tcW w:w="2319" w:type="dxa"/>
           </w:tcPr>
-          <w:p/>
+          <w:p>
+            <w:r>
+              <w:t>type</w:t>
+            </w:r>
+          </w:p>
         </w:tc>
         <w:tc>
           <w:tcPr>

</xml_diff>